<commit_message>
Design documentation to be submitted Mar 10
</commit_message>
<xml_diff>
--- a/Design/Pseudocode.docx
+++ b/Design/Pseudocode.docx
@@ -32,64 +32,158 @@
     <w:p>
       <w:pPr>
         <w:pStyle w:val="NoSpacing"/>
+        <w:rPr>
+          <w:b/>
+        </w:rPr>
       </w:pPr>
       <w:r>
         <w:t>Set up GUI using QT Framework</w:t>
       </w:r>
-      <w:bookmarkStart w:id="0" w:name="_GoBack"/>
-      <w:bookmarkEnd w:id="0"/>
+      <w:r>
+        <w:br/>
+        <w:t xml:space="preserve">Go to </w:t>
+      </w:r>
+      <w:r>
+        <w:rPr>
+          <w:b/>
+        </w:rPr>
+        <w:t>Create TCP socket</w:t>
+      </w:r>
     </w:p>
     <w:p>
       <w:pPr>
         <w:pStyle w:val="Heading2"/>
       </w:pPr>
       <w:r>
-        <w:t>Initialize socket:</w:t>
-      </w:r>
-    </w:p>
-    <w:p>
-      <w:pPr>
-        <w:spacing w:before="0" w:after="0"/>
-      </w:pPr>
-      <w:r>
-        <w:t xml:space="preserve">    Create TCP socket</w:t>
-      </w:r>
-    </w:p>
-    <w:p>
-      <w:pPr>
-        <w:spacing w:before="0" w:after="0"/>
-      </w:pPr>
-      <w:r>
-        <w:t xml:space="preserve">    Bind socket</w:t>
-      </w:r>
-    </w:p>
-    <w:p>
-      <w:pPr>
-        <w:spacing w:before="0" w:after="0"/>
-      </w:pPr>
-      <w:r>
-        <w:t xml:space="preserve">    While true:</w:t>
-      </w:r>
-    </w:p>
-    <w:p>
-      <w:pPr>
-        <w:spacing w:before="0" w:after="0"/>
-      </w:pPr>
-      <w:r>
-        <w:t xml:space="preserve">        Receive client's IP</w:t>
-      </w:r>
-    </w:p>
-    <w:p>
-      <w:pPr>
-        <w:spacing w:before="0" w:after="0"/>
-      </w:pPr>
-      <w:r>
-        <w:t xml:space="preserve">        Go to </w:t>
-      </w:r>
-      <w:r>
-        <w:rPr>
-          <w:b/>
-        </w:rPr>
+        <w:t>Create</w:t>
+      </w:r>
+      <w:r>
+        <w:t xml:space="preserve"> TCP socket</w:t>
+      </w:r>
+    </w:p>
+    <w:p>
+      <w:pPr>
+        <w:spacing w:before="0" w:after="0"/>
+      </w:pPr>
+      <w:r>
+        <w:t>Create TCP socket</w:t>
+      </w:r>
+    </w:p>
+    <w:p>
+      <w:pPr>
+        <w:spacing w:before="0" w:after="0"/>
+      </w:pPr>
+      <w:r>
+        <w:t xml:space="preserve">Bind </w:t>
+      </w:r>
+      <w:r>
+        <w:t xml:space="preserve">address to </w:t>
+      </w:r>
+      <w:r>
+        <w:t>socket</w:t>
+      </w:r>
+    </w:p>
+    <w:p>
+      <w:pPr>
+        <w:spacing w:before="0" w:after="0"/>
+        <w:rPr>
+          <w:b/>
+        </w:rPr>
+      </w:pPr>
+      <w:r>
+        <w:t xml:space="preserve">Go to </w:t>
+      </w:r>
+      <w:r>
+        <w:rPr>
+          <w:b/>
+        </w:rPr>
+        <w:t>Listen for Connections</w:t>
+      </w:r>
+    </w:p>
+    <w:p>
+      <w:pPr>
+        <w:pStyle w:val="Heading2"/>
+      </w:pPr>
+      <w:r>
+        <w:t xml:space="preserve">Listen for </w:t>
+      </w:r>
+      <w:r>
+        <w:t>c</w:t>
+      </w:r>
+      <w:r>
+        <w:t>onnections</w:t>
+      </w:r>
+    </w:p>
+    <w:p>
+      <w:pPr>
+        <w:spacing w:before="0" w:after="0"/>
+      </w:pPr>
+      <w:r>
+        <w:t xml:space="preserve"> While true:</w:t>
+      </w:r>
+    </w:p>
+    <w:p>
+      <w:pPr>
+        <w:spacing w:before="0" w:after="0"/>
+      </w:pPr>
+      <w:r>
+        <w:t xml:space="preserve">       If accepted connection</w:t>
+      </w:r>
+    </w:p>
+    <w:p>
+      <w:pPr>
+        <w:spacing w:before="0" w:after="0"/>
+        <w:ind w:firstLine="720"/>
+      </w:pPr>
+      <w:r>
+        <w:t xml:space="preserve">Go to </w:t>
+      </w:r>
+      <w:proofErr w:type="gramStart"/>
+      <w:r>
+        <w:rPr>
+          <w:b/>
+        </w:rPr>
+        <w:t>Update</w:t>
+      </w:r>
+      <w:proofErr w:type="gramEnd"/>
+      <w:r>
+        <w:rPr>
+          <w:b/>
+        </w:rPr>
+        <w:t xml:space="preserve"> list of clients</w:t>
+      </w:r>
+    </w:p>
+    <w:p>
+      <w:pPr>
+        <w:spacing w:before="0" w:after="0"/>
+      </w:pPr>
+      <w:r>
+        <w:t xml:space="preserve">        </w:t>
+      </w:r>
+      <w:r>
+        <w:tab/>
+        <w:t xml:space="preserve">Go to </w:t>
+      </w:r>
+      <w:proofErr w:type="gramStart"/>
+      <w:r>
+        <w:rPr>
+          <w:b/>
+        </w:rPr>
+        <w:t>Create</w:t>
+      </w:r>
+      <w:proofErr w:type="gramEnd"/>
+      <w:r>
+        <w:rPr>
+          <w:b/>
+        </w:rPr>
+        <w:t xml:space="preserve"> connection thread</w:t>
+      </w:r>
+    </w:p>
+    <w:p>
+      <w:pPr>
+        <w:pStyle w:val="Heading2"/>
+      </w:pPr>
+      <w:r>
         <w:t>Update list of clients</w:t>
       </w:r>
     </w:p>
@@ -98,47 +192,490 @@
         <w:spacing w:before="0" w:after="0"/>
       </w:pPr>
       <w:r>
-        <w:t xml:space="preserve">        Go to </w:t>
-      </w:r>
-      <w:r>
-        <w:rPr>
-          <w:b/>
-        </w:rPr>
-        <w:t>Create client connection thread</w:t>
-      </w:r>
-    </w:p>
-    <w:p>
-      <w:pPr>
-        <w:spacing w:before="0" w:after="0"/>
-      </w:pPr>
+        <w:t xml:space="preserve">Add/remove </w:t>
+      </w:r>
+      <w:r>
+        <w:t xml:space="preserve">client </w:t>
+      </w:r>
+      <w:r>
+        <w:t>name and IP</w:t>
+      </w:r>
+      <w:r>
+        <w:t xml:space="preserve"> to list</w:t>
+      </w:r>
+      <w:r>
+        <w:t xml:space="preserve"> of connected clients</w:t>
+      </w:r>
+    </w:p>
+    <w:p>
+      <w:pPr>
+        <w:spacing w:before="0" w:after="0"/>
+      </w:pPr>
+      <w:r>
+        <w:t>If new client</w:t>
+      </w:r>
+    </w:p>
+    <w:p>
+      <w:pPr>
+        <w:spacing w:before="0" w:after="0"/>
+      </w:pPr>
+      <w:r>
+        <w:tab/>
+        <w:t xml:space="preserve">Go to </w:t>
+      </w:r>
+      <w:proofErr w:type="gramStart"/>
+      <w:r>
+        <w:rPr>
+          <w:b/>
+        </w:rPr>
+        <w:t>Create</w:t>
+      </w:r>
+      <w:proofErr w:type="gramEnd"/>
+      <w:r>
+        <w:rPr>
+          <w:b/>
+        </w:rPr>
+        <w:t xml:space="preserve"> connection thread</w:t>
+      </w:r>
+      <w:r>
+        <w:t xml:space="preserve"> </w:t>
+      </w:r>
     </w:p>
     <w:p>
       <w:pPr>
         <w:pStyle w:val="Heading2"/>
       </w:pPr>
       <w:r>
-        <w:t>Update list of clients</w:t>
-      </w:r>
-    </w:p>
-    <w:p>
-      <w:pPr>
-        <w:spacing w:before="0" w:after="0"/>
-      </w:pPr>
-      <w:r>
-        <w:t xml:space="preserve">    Add client information to list</w:t>
-      </w:r>
-    </w:p>
-    <w:p>
-      <w:pPr>
-        <w:spacing w:before="0" w:after="0"/>
-      </w:pPr>
+        <w:t>Create connection thread</w:t>
+      </w:r>
+    </w:p>
+    <w:p>
+      <w:pPr>
+        <w:spacing w:before="0" w:after="0"/>
+      </w:pPr>
+      <w:r>
+        <w:t xml:space="preserve">Create client connection </w:t>
+      </w:r>
+      <w:r>
+        <w:t xml:space="preserve">request </w:t>
+      </w:r>
+      <w:r>
+        <w:t>thread</w:t>
+      </w:r>
+    </w:p>
+    <w:p>
+      <w:pPr>
+        <w:spacing w:before="0" w:after="0"/>
+        <w:rPr>
+          <w:b/>
+        </w:rPr>
+      </w:pPr>
+      <w:r>
+        <w:t xml:space="preserve">Go to </w:t>
+      </w:r>
+      <w:r>
+        <w:rPr>
+          <w:b/>
+        </w:rPr>
+        <w:t>Create UDP socket</w:t>
+      </w:r>
     </w:p>
     <w:p>
       <w:pPr>
         <w:pStyle w:val="Heading2"/>
       </w:pPr>
       <w:r>
-        <w:t>Create client connection thread</w:t>
+        <w:t>Create UDP Socket</w:t>
+      </w:r>
+    </w:p>
+    <w:p>
+      <w:pPr>
+        <w:spacing w:before="0" w:after="0"/>
+      </w:pPr>
+      <w:r>
+        <w:t>Create UDP socket</w:t>
+      </w:r>
+    </w:p>
+    <w:p>
+      <w:pPr>
+        <w:spacing w:before="0" w:after="0"/>
+      </w:pPr>
+      <w:r>
+        <w:t>Bind address to socket</w:t>
+      </w:r>
+    </w:p>
+    <w:p>
+      <w:pPr>
+        <w:spacing w:before="0" w:after="0"/>
+        <w:rPr>
+          <w:b/>
+        </w:rPr>
+      </w:pPr>
+      <w:r>
+        <w:t xml:space="preserve">Go </w:t>
+      </w:r>
+      <w:proofErr w:type="gramStart"/>
+      <w:r>
+        <w:t xml:space="preserve">to  </w:t>
+      </w:r>
+      <w:r>
+        <w:rPr>
+          <w:b/>
+        </w:rPr>
+        <w:t>Add</w:t>
+      </w:r>
+      <w:proofErr w:type="gramEnd"/>
+      <w:r>
+        <w:rPr>
+          <w:b/>
+        </w:rPr>
+        <w:t xml:space="preserve"> to </w:t>
+      </w:r>
+      <w:r>
+        <w:rPr>
+          <w:b/>
+        </w:rPr>
+        <w:t>multicast group</w:t>
+      </w:r>
+    </w:p>
+    <w:p>
+      <w:pPr>
+        <w:pStyle w:val="Heading2"/>
+      </w:pPr>
+      <w:r>
+        <w:t>Add to</w:t>
+      </w:r>
+      <w:r>
+        <w:t xml:space="preserve"> multicast group</w:t>
+      </w:r>
+    </w:p>
+    <w:p>
+      <w:pPr>
+        <w:spacing w:before="0" w:after="0"/>
+      </w:pPr>
+      <w:r>
+        <w:t>Add client to multicast group</w:t>
+      </w:r>
+    </w:p>
+    <w:p>
+      <w:pPr>
+        <w:spacing w:before="0" w:after="0"/>
+        <w:rPr>
+          <w:b/>
+        </w:rPr>
+      </w:pPr>
+      <w:r>
+        <w:t xml:space="preserve">Go to </w:t>
+      </w:r>
+      <w:proofErr w:type="gramStart"/>
+      <w:r>
+        <w:rPr>
+          <w:b/>
+        </w:rPr>
+        <w:t>Send</w:t>
+      </w:r>
+      <w:proofErr w:type="gramEnd"/>
+      <w:r>
+        <w:rPr>
+          <w:b/>
+        </w:rPr>
+        <w:t xml:space="preserve"> </w:t>
+      </w:r>
+      <w:r>
+        <w:rPr>
+          <w:b/>
+        </w:rPr>
+        <w:t>song</w:t>
+      </w:r>
+      <w:r>
+        <w:rPr>
+          <w:b/>
+        </w:rPr>
+        <w:t xml:space="preserve"> list</w:t>
+      </w:r>
+    </w:p>
+    <w:p>
+      <w:pPr>
+        <w:pStyle w:val="Heading2"/>
+      </w:pPr>
+      <w:r>
+        <w:t>Send song list</w:t>
+      </w:r>
+    </w:p>
+    <w:p>
+      <w:pPr>
+        <w:spacing w:before="0" w:after="0"/>
+      </w:pPr>
+      <w:r>
+        <w:t>For each song in multicast group:</w:t>
+      </w:r>
+    </w:p>
+    <w:p>
+      <w:pPr>
+        <w:spacing w:before="0" w:after="0"/>
+        <w:ind w:firstLine="720"/>
+      </w:pPr>
+      <w:r>
+        <w:t>Send title</w:t>
+      </w:r>
+    </w:p>
+    <w:p>
+      <w:pPr>
+        <w:spacing w:before="0" w:after="0"/>
+        <w:rPr>
+          <w:b/>
+        </w:rPr>
+      </w:pPr>
+      <w:r>
+        <w:t xml:space="preserve">Go to </w:t>
+      </w:r>
+      <w:proofErr w:type="gramStart"/>
+      <w:r>
+        <w:rPr>
+          <w:b/>
+        </w:rPr>
+        <w:t>Wait</w:t>
+      </w:r>
+      <w:proofErr w:type="gramEnd"/>
+      <w:r>
+        <w:rPr>
+          <w:b/>
+        </w:rPr>
+        <w:t xml:space="preserve"> fo</w:t>
+      </w:r>
+      <w:r>
+        <w:rPr>
+          <w:b/>
+        </w:rPr>
+        <w:t>r instructions from client</w:t>
+      </w:r>
+    </w:p>
+    <w:p>
+      <w:pPr>
+        <w:pStyle w:val="Heading2"/>
+      </w:pPr>
+      <w:r>
+        <w:t>Wait for instructions from client</w:t>
+      </w:r>
+    </w:p>
+    <w:p>
+      <w:pPr>
+        <w:spacing w:before="0" w:after="0"/>
+      </w:pPr>
+      <w:r>
+        <w:t>While true:</w:t>
+      </w:r>
+    </w:p>
+    <w:p>
+      <w:pPr>
+        <w:spacing w:before="0" w:after="0"/>
+        <w:ind w:firstLine="720"/>
+      </w:pPr>
+      <w:r>
+        <w:lastRenderedPageBreak/>
+        <w:t>If got "song" type request:</w:t>
+      </w:r>
+    </w:p>
+    <w:p>
+      <w:pPr>
+        <w:spacing w:before="0" w:after="0"/>
+        <w:ind w:left="720" w:firstLine="720"/>
+      </w:pPr>
+      <w:r>
+        <w:t xml:space="preserve">Go to </w:t>
+      </w:r>
+      <w:r>
+        <w:rPr>
+          <w:b/>
+        </w:rPr>
+        <w:t>S</w:t>
+      </w:r>
+      <w:r>
+        <w:rPr>
+          <w:b/>
+        </w:rPr>
+        <w:t>ong transmission thread</w:t>
+      </w:r>
+    </w:p>
+    <w:p>
+      <w:pPr>
+        <w:spacing w:before="0" w:after="0"/>
+        <w:ind w:firstLine="720"/>
+      </w:pPr>
+      <w:r>
+        <w:t>If got "voice" type request:</w:t>
+      </w:r>
+    </w:p>
+    <w:p>
+      <w:pPr>
+        <w:spacing w:before="0" w:after="0"/>
+        <w:ind w:left="720" w:firstLine="720"/>
+      </w:pPr>
+      <w:r>
+        <w:t xml:space="preserve">Go to </w:t>
+      </w:r>
+      <w:r>
+        <w:rPr>
+          <w:b/>
+        </w:rPr>
+        <w:t>Create VOIP thread</w:t>
+      </w:r>
+    </w:p>
+    <w:p>
+      <w:pPr>
+        <w:pStyle w:val="Heading2"/>
+      </w:pPr>
+      <w:r>
+        <w:t>Song transmission thread</w:t>
+      </w:r>
+    </w:p>
+    <w:p>
+      <w:pPr>
+        <w:spacing w:before="0" w:after="0"/>
+      </w:pPr>
+      <w:r>
+        <w:t>Create thread</w:t>
+      </w:r>
+    </w:p>
+    <w:p>
+      <w:pPr>
+        <w:spacing w:before="0" w:after="0"/>
+        <w:rPr>
+          <w:b/>
+        </w:rPr>
+      </w:pPr>
+      <w:r>
+        <w:t xml:space="preserve">Go to </w:t>
+      </w:r>
+      <w:proofErr w:type="gramStart"/>
+      <w:r>
+        <w:t>W</w:t>
+      </w:r>
+      <w:r>
+        <w:rPr>
+          <w:b/>
+        </w:rPr>
+        <w:t>ait</w:t>
+      </w:r>
+      <w:proofErr w:type="gramEnd"/>
+      <w:r>
+        <w:rPr>
+          <w:b/>
+        </w:rPr>
+        <w:t xml:space="preserve"> for song request</w:t>
+      </w:r>
+    </w:p>
+    <w:p>
+      <w:pPr>
+        <w:pStyle w:val="Heading2"/>
+      </w:pPr>
+      <w:r>
+        <w:t>Wait for song request</w:t>
+      </w:r>
+    </w:p>
+    <w:p>
+      <w:pPr>
+        <w:spacing w:before="0" w:after="0"/>
+      </w:pPr>
+      <w:r>
+        <w:t>Wait for instruction from client</w:t>
+      </w:r>
+    </w:p>
+    <w:p>
+      <w:pPr>
+        <w:spacing w:before="0" w:after="0"/>
+      </w:pPr>
+      <w:r>
+        <w:t>If</w:t>
+      </w:r>
+      <w:r>
+        <w:t xml:space="preserve"> there is an instruction (song request)</w:t>
+      </w:r>
+    </w:p>
+    <w:p>
+      <w:pPr>
+        <w:spacing w:before="0" w:after="0"/>
+        <w:rPr>
+          <w:b/>
+        </w:rPr>
+      </w:pPr>
+      <w:r>
+        <w:t xml:space="preserve">            </w:t>
+      </w:r>
+      <w:r>
+        <w:t xml:space="preserve">Go to </w:t>
+      </w:r>
+      <w:r>
+        <w:rPr>
+          <w:b/>
+        </w:rPr>
+        <w:t>Send Song</w:t>
+      </w:r>
+    </w:p>
+    <w:p>
+      <w:pPr>
+        <w:pStyle w:val="Heading2"/>
+      </w:pPr>
+      <w:r>
+        <w:t>Send song</w:t>
+      </w:r>
+    </w:p>
+    <w:p>
+      <w:pPr>
+        <w:spacing w:before="0" w:after="0"/>
+      </w:pPr>
+      <w:r>
+        <w:t>Open song file</w:t>
+      </w:r>
+    </w:p>
+    <w:p>
+      <w:pPr>
+        <w:spacing w:before="0" w:after="0"/>
+      </w:pPr>
+      <w:r>
+        <w:t>While not end of file:</w:t>
+      </w:r>
+    </w:p>
+    <w:p>
+      <w:pPr>
+        <w:spacing w:before="0" w:after="0"/>
+      </w:pPr>
+      <w:r>
+        <w:tab/>
+        <w:t>Create datagram</w:t>
+      </w:r>
+    </w:p>
+    <w:p>
+      <w:pPr>
+        <w:spacing w:before="0" w:after="0"/>
+        <w:ind w:firstLine="720"/>
+      </w:pPr>
+      <w:r>
+        <w:t>Add</w:t>
+      </w:r>
+      <w:r>
+        <w:t xml:space="preserve"> song</w:t>
+      </w:r>
+      <w:r>
+        <w:t xml:space="preserve"> data to </w:t>
+      </w:r>
+      <w:r>
+        <w:t>datagram</w:t>
+      </w:r>
+    </w:p>
+    <w:p>
+      <w:pPr>
+        <w:spacing w:before="0" w:after="0"/>
+        <w:ind w:firstLine="720"/>
+      </w:pPr>
+      <w:r>
+        <w:t xml:space="preserve">Send </w:t>
+      </w:r>
+      <w:r>
+        <w:t xml:space="preserve">datagram </w:t>
+      </w:r>
+      <w:r>
+        <w:t>to multicast group</w:t>
       </w:r>
     </w:p>
     <w:p>
@@ -155,129 +692,494 @@
         <w:rPr>
           <w:b/>
         </w:rPr>
-        <w:t>Join multicast group</w:t>
-      </w:r>
-    </w:p>
-    <w:p>
-      <w:pPr>
-        <w:spacing w:before="0" w:after="0"/>
-      </w:pPr>
+        <w:t>Wait for Song Request</w:t>
+      </w:r>
     </w:p>
     <w:p>
       <w:pPr>
         <w:pStyle w:val="Heading2"/>
       </w:pPr>
       <w:r>
-        <w:t>J</w:t>
-      </w:r>
-      <w:r>
-        <w:t>oin multicast group</w:t>
-      </w:r>
-    </w:p>
-    <w:p>
-      <w:pPr>
-        <w:spacing w:before="0" w:after="0"/>
-      </w:pPr>
-      <w:r>
-        <w:t xml:space="preserve">    Create UDP socket</w:t>
-      </w:r>
-    </w:p>
-    <w:p>
-      <w:pPr>
-        <w:spacing w:before="0" w:after="0"/>
-      </w:pPr>
-      <w:r>
-        <w:t xml:space="preserve">    Bind socket</w:t>
-      </w:r>
-    </w:p>
-    <w:p>
-      <w:pPr>
-        <w:spacing w:before="0" w:after="0"/>
-      </w:pPr>
-      <w:r>
-        <w:t xml:space="preserve">    Join socket to multicast group</w:t>
-      </w:r>
-    </w:p>
-    <w:p>
-      <w:pPr>
-        <w:spacing w:before="0" w:after="0"/>
-        <w:rPr>
-          <w:b/>
-        </w:rPr>
-      </w:pPr>
-      <w:r>
-        <w:t xml:space="preserve">    Go to </w:t>
-      </w:r>
-      <w:r>
-        <w:rPr>
-          <w:b/>
-        </w:rPr>
-        <w:t>Send socket list</w:t>
-      </w:r>
-    </w:p>
-    <w:p>
-      <w:pPr>
-        <w:spacing w:before="0" w:after="0"/>
-      </w:pPr>
+        <w:t>VOIP thread</w:t>
+      </w:r>
+    </w:p>
+    <w:p>
+      <w:pPr>
+        <w:spacing w:before="0" w:after="0"/>
+      </w:pPr>
+      <w:r>
+        <w:t>Create thread</w:t>
+      </w:r>
+    </w:p>
+    <w:p>
+      <w:pPr>
+        <w:spacing w:before="0" w:after="0"/>
+      </w:pPr>
+      <w:r>
+        <w:t>Create UDP socket (dedicated to voice)</w:t>
+      </w:r>
+    </w:p>
+    <w:p>
+      <w:pPr>
+        <w:spacing w:before="0" w:after="0"/>
+        <w:rPr>
+          <w:b/>
+        </w:rPr>
+      </w:pPr>
+      <w:r>
+        <w:t xml:space="preserve">Go to </w:t>
+      </w:r>
+      <w:r>
+        <w:rPr>
+          <w:b/>
+        </w:rPr>
+        <w:t>Wait for Data</w:t>
+      </w:r>
     </w:p>
     <w:p>
       <w:pPr>
         <w:pStyle w:val="Heading2"/>
       </w:pPr>
       <w:r>
-        <w:t>Send song list</w:t>
-      </w:r>
-    </w:p>
-    <w:p>
-      <w:pPr>
-        <w:spacing w:before="0" w:after="0"/>
-      </w:pPr>
-      <w:r>
-        <w:t xml:space="preserve">    For each song in multicast group:</w:t>
-      </w:r>
-    </w:p>
-    <w:p>
-      <w:pPr>
-        <w:spacing w:before="0" w:after="0"/>
-      </w:pPr>
-      <w:r>
-        <w:t xml:space="preserve">        Send title</w:t>
-      </w:r>
-    </w:p>
-    <w:p>
-      <w:pPr>
-        <w:spacing w:before="0" w:after="0"/>
-        <w:rPr>
-          <w:b/>
-        </w:rPr>
-      </w:pPr>
-      <w:r>
-        <w:t xml:space="preserve">    Go to </w:t>
-      </w:r>
-      <w:r>
-        <w:rPr>
-          <w:b/>
-        </w:rPr>
-        <w:t>Wait fo</w:t>
-      </w:r>
-      <w:r>
-        <w:rPr>
-          <w:b/>
-        </w:rPr>
-        <w:t>r instructions from client</w:t>
-      </w:r>
-    </w:p>
-    <w:p>
-      <w:pPr>
-        <w:spacing w:before="0" w:after="0"/>
-      </w:pPr>
+        <w:t xml:space="preserve">Wait for </w:t>
+      </w:r>
+      <w:r>
+        <w:t xml:space="preserve">voice </w:t>
+      </w:r>
+      <w:r>
+        <w:t>data</w:t>
+      </w:r>
+    </w:p>
+    <w:p>
+      <w:pPr>
+        <w:spacing w:before="0" w:after="0"/>
+      </w:pPr>
+      <w:r>
+        <w:t>While true:</w:t>
+      </w:r>
+    </w:p>
+    <w:p>
+      <w:pPr>
+        <w:spacing w:before="0" w:after="0"/>
+        <w:ind w:firstLine="720"/>
+      </w:pPr>
+      <w:r>
+        <w:t>If there is voice data</w:t>
+      </w:r>
+    </w:p>
+    <w:p>
+      <w:pPr>
+        <w:spacing w:before="0" w:after="0"/>
+        <w:ind w:left="720" w:firstLine="720"/>
+      </w:pPr>
+      <w:r>
+        <w:t xml:space="preserve">Go to </w:t>
+      </w:r>
+      <w:r>
+        <w:rPr>
+          <w:b/>
+        </w:rPr>
+        <w:t>Send Voice Data</w:t>
+      </w:r>
     </w:p>
     <w:p>
       <w:pPr>
         <w:pStyle w:val="Heading2"/>
       </w:pPr>
       <w:r>
-        <w:t>Wait for instructions from client</w:t>
+        <w:t>Send voice data</w:t>
+      </w:r>
+    </w:p>
+    <w:p>
+      <w:pPr>
+        <w:spacing w:before="0" w:after="0"/>
+      </w:pPr>
+      <w:r>
+        <w:t>Create datagram</w:t>
+      </w:r>
+    </w:p>
+    <w:p>
+      <w:pPr>
+        <w:spacing w:before="0" w:after="0"/>
+      </w:pPr>
+      <w:r>
+        <w:t xml:space="preserve">Add voice data to </w:t>
+      </w:r>
+      <w:r>
+        <w:t>datagram</w:t>
+      </w:r>
+    </w:p>
+    <w:p>
+      <w:pPr>
+        <w:spacing w:before="0" w:after="0"/>
+      </w:pPr>
+      <w:r>
+        <w:t xml:space="preserve">Send </w:t>
+      </w:r>
+      <w:r>
+        <w:t xml:space="preserve">datagram </w:t>
+      </w:r>
+      <w:r>
+        <w:t>to multicast group</w:t>
+      </w:r>
+    </w:p>
+    <w:p>
+      <w:pPr>
+        <w:spacing w:before="0" w:after="0"/>
+      </w:pPr>
+    </w:p>
+    <w:p>
+      <w:pPr>
+        <w:pStyle w:val="Heading1"/>
+      </w:pPr>
+      <w:r>
+        <w:t>C</w:t>
+      </w:r>
+      <w:r>
+        <w:t>lient</w:t>
+      </w:r>
+    </w:p>
+    <w:p>
+      <w:pPr>
+        <w:pStyle w:val="Heading2"/>
+      </w:pPr>
+      <w:r>
+        <w:t>Initialize GUI</w:t>
+      </w:r>
+    </w:p>
+    <w:p>
+      <w:pPr>
+        <w:pStyle w:val="NoSpacing"/>
+      </w:pPr>
+      <w:r>
+        <w:t>Set up GUI using QT Framework</w:t>
+      </w:r>
+    </w:p>
+    <w:p>
+      <w:pPr>
+        <w:pStyle w:val="NoSpacing"/>
+        <w:spacing w:before="0"/>
+        <w:rPr>
+          <w:b/>
+        </w:rPr>
+      </w:pPr>
+      <w:r>
+        <w:t xml:space="preserve">Go to </w:t>
+      </w:r>
+      <w:proofErr w:type="gramStart"/>
+      <w:r>
+        <w:rPr>
+          <w:b/>
+        </w:rPr>
+        <w:t>Initialize</w:t>
+      </w:r>
+      <w:proofErr w:type="gramEnd"/>
+      <w:r>
+        <w:rPr>
+          <w:b/>
+        </w:rPr>
+        <w:t xml:space="preserve"> audio output device</w:t>
+      </w:r>
+    </w:p>
+    <w:p>
+      <w:pPr>
+        <w:pStyle w:val="Heading2"/>
+        <w:spacing w:before="0"/>
+      </w:pPr>
+      <w:r>
+        <w:t>Initialize audio output device</w:t>
+      </w:r>
+    </w:p>
+    <w:p>
+      <w:pPr>
+        <w:spacing w:before="0" w:after="0"/>
+      </w:pPr>
+      <w:r>
+        <w:lastRenderedPageBreak/>
+        <w:t>Search for device</w:t>
+      </w:r>
+    </w:p>
+    <w:p>
+      <w:pPr>
+        <w:spacing w:before="0" w:after="0"/>
+      </w:pPr>
+      <w:r>
+        <w:t>Open de</w:t>
+      </w:r>
+      <w:r>
+        <w:t>vice</w:t>
+      </w:r>
+    </w:p>
+    <w:p>
+      <w:pPr>
+        <w:spacing w:before="0" w:after="0"/>
+        <w:rPr>
+          <w:b/>
+        </w:rPr>
+      </w:pPr>
+      <w:r>
+        <w:t xml:space="preserve">Go to </w:t>
+      </w:r>
+      <w:r>
+        <w:rPr>
+          <w:b/>
+        </w:rPr>
+        <w:t>Wait for IP &amp; Host Info</w:t>
+      </w:r>
+    </w:p>
+    <w:p>
+      <w:pPr>
+        <w:pStyle w:val="Heading2"/>
+      </w:pPr>
+      <w:r>
+        <w:t>Wait for IP &amp; host info</w:t>
+      </w:r>
+    </w:p>
+    <w:p>
+      <w:pPr>
+        <w:spacing w:before="0" w:after="0"/>
+      </w:pPr>
+      <w:r>
+        <w:t>If valid IP and host entered</w:t>
+      </w:r>
+    </w:p>
+    <w:p>
+      <w:pPr>
+        <w:spacing w:before="0" w:after="0"/>
+        <w:ind w:firstLine="720"/>
+        <w:rPr>
+          <w:b/>
+        </w:rPr>
+      </w:pPr>
+      <w:r>
+        <w:t xml:space="preserve">Go to </w:t>
+      </w:r>
+      <w:r>
+        <w:rPr>
+          <w:b/>
+        </w:rPr>
+        <w:t>Create</w:t>
+      </w:r>
+      <w:r>
+        <w:rPr>
+          <w:b/>
+        </w:rPr>
+        <w:t xml:space="preserve"> TCP Socket</w:t>
+      </w:r>
+    </w:p>
+    <w:p>
+      <w:pPr>
+        <w:pStyle w:val="Heading2"/>
+      </w:pPr>
+      <w:r>
+        <w:t>Create</w:t>
+      </w:r>
+      <w:r>
+        <w:t xml:space="preserve"> TCP socket</w:t>
+      </w:r>
+    </w:p>
+    <w:p>
+      <w:pPr>
+        <w:spacing w:before="0" w:after="0"/>
+      </w:pPr>
+      <w:r>
+        <w:t>Create</w:t>
+      </w:r>
+      <w:r>
+        <w:t xml:space="preserve"> socket</w:t>
+      </w:r>
+    </w:p>
+    <w:p>
+      <w:pPr>
+        <w:spacing w:before="0" w:after="0"/>
+      </w:pPr>
+      <w:r>
+        <w:t>Bind address to socket</w:t>
+      </w:r>
+    </w:p>
+    <w:p>
+      <w:pPr>
+        <w:spacing w:before="0" w:after="0"/>
+      </w:pPr>
+      <w:r>
+        <w:t xml:space="preserve">If </w:t>
+      </w:r>
+      <w:proofErr w:type="gramStart"/>
+      <w:r>
+        <w:t>connect(</w:t>
+      </w:r>
+      <w:proofErr w:type="gramEnd"/>
+      <w:r>
+        <w:t>) succeeds</w:t>
+      </w:r>
+    </w:p>
+    <w:p>
+      <w:pPr>
+        <w:spacing w:before="0" w:after="0"/>
+        <w:rPr>
+          <w:b/>
+        </w:rPr>
+      </w:pPr>
+      <w:r>
+        <w:tab/>
+        <w:t xml:space="preserve">Go to </w:t>
+      </w:r>
+      <w:r>
+        <w:rPr>
+          <w:b/>
+        </w:rPr>
+        <w:t>Connected</w:t>
+      </w:r>
+    </w:p>
+    <w:p>
+      <w:pPr>
+        <w:pStyle w:val="Heading2"/>
+      </w:pPr>
+      <w:r>
+        <w:t>Connected</w:t>
+      </w:r>
+    </w:p>
+    <w:p>
+      <w:pPr>
+        <w:spacing w:before="0" w:after="0"/>
+      </w:pPr>
+      <w:r>
+        <w:t xml:space="preserve">Go </w:t>
+      </w:r>
+      <w:r>
+        <w:t>to</w:t>
+      </w:r>
+      <w:r>
+        <w:rPr>
+          <w:b/>
+        </w:rPr>
+        <w:t xml:space="preserve"> </w:t>
+      </w:r>
+      <w:proofErr w:type="gramStart"/>
+      <w:r>
+        <w:rPr>
+          <w:b/>
+        </w:rPr>
+        <w:t>Create</w:t>
+      </w:r>
+      <w:proofErr w:type="gramEnd"/>
+      <w:r>
+        <w:rPr>
+          <w:b/>
+        </w:rPr>
+        <w:t xml:space="preserve"> data receiving thread</w:t>
+      </w:r>
+    </w:p>
+    <w:p>
+      <w:pPr>
+        <w:spacing w:before="0" w:after="0"/>
+        <w:rPr>
+          <w:b/>
+        </w:rPr>
+      </w:pPr>
+      <w:r>
+        <w:t xml:space="preserve">Go to </w:t>
+      </w:r>
+      <w:proofErr w:type="gramStart"/>
+      <w:r>
+        <w:rPr>
+          <w:b/>
+        </w:rPr>
+        <w:t>Update</w:t>
+      </w:r>
+      <w:proofErr w:type="gramEnd"/>
+      <w:r>
+        <w:rPr>
+          <w:b/>
+        </w:rPr>
+        <w:t xml:space="preserve"> song list</w:t>
+      </w:r>
+    </w:p>
+    <w:p>
+      <w:pPr>
+        <w:pStyle w:val="Heading2"/>
+      </w:pPr>
+      <w:r>
+        <w:t xml:space="preserve">Create </w:t>
+      </w:r>
+      <w:r>
+        <w:t>song</w:t>
+      </w:r>
+      <w:r>
+        <w:t xml:space="preserve"> receiving thread</w:t>
+      </w:r>
+    </w:p>
+    <w:p>
+      <w:pPr>
+        <w:spacing w:before="0" w:after="0"/>
+      </w:pPr>
+      <w:r>
+        <w:t>Create thread</w:t>
+      </w:r>
+    </w:p>
+    <w:p>
+      <w:pPr>
+        <w:spacing w:before="0" w:after="0"/>
+      </w:pPr>
+      <w:r>
+        <w:t xml:space="preserve">Go to </w:t>
+      </w:r>
+      <w:r>
+        <w:rPr>
+          <w:b/>
+        </w:rPr>
+        <w:t>Create ring buffer</w:t>
+      </w:r>
+    </w:p>
+    <w:p>
+      <w:pPr>
+        <w:pStyle w:val="Heading2"/>
+      </w:pPr>
+      <w:r>
+        <w:t>Create ring buffer</w:t>
+      </w:r>
+    </w:p>
+    <w:p>
+      <w:pPr>
+        <w:rPr>
+          <w:b/>
+        </w:rPr>
+      </w:pPr>
+      <w:r>
+        <w:t>Initialize ring buffer</w:t>
+      </w:r>
+      <w:r>
+        <w:br/>
+        <w:t xml:space="preserve">Pass ring buffer ID to </w:t>
+      </w:r>
+      <w:r>
+        <w:rPr>
+          <w:b/>
+        </w:rPr>
+        <w:t>Create playing thread</w:t>
+      </w:r>
+      <w:r>
+        <w:rPr>
+          <w:b/>
+        </w:rPr>
+        <w:br/>
+      </w:r>
+      <w:r>
+        <w:t xml:space="preserve">Go to </w:t>
+      </w:r>
+      <w:r>
+        <w:rPr>
+          <w:b/>
+        </w:rPr>
+        <w:t>Wait for incoming server data</w:t>
+      </w:r>
+    </w:p>
+    <w:p>
+      <w:pPr>
+        <w:pStyle w:val="Heading2"/>
+      </w:pPr>
+      <w:r>
+        <w:t>Wait for incoming server data</w:t>
       </w:r>
     </w:p>
     <w:p>
@@ -294,72 +1196,496 @@
         <w:ind w:firstLine="720"/>
       </w:pPr>
       <w:r>
-        <w:t>If got "song" type request:</w:t>
-      </w:r>
-    </w:p>
-    <w:p>
-      <w:pPr>
-        <w:spacing w:before="0" w:after="0"/>
-        <w:ind w:left="720" w:firstLine="720"/>
-      </w:pPr>
-      <w:r>
+        <w:t>If received server data</w:t>
+      </w:r>
+    </w:p>
+    <w:p>
+      <w:pPr>
+        <w:spacing w:before="0" w:after="0"/>
+        <w:ind w:firstLine="720"/>
+      </w:pPr>
+      <w:r>
+        <w:tab/>
         <w:t xml:space="preserve">Go to </w:t>
       </w:r>
-      <w:r>
-        <w:rPr>
-          <w:b/>
-        </w:rPr>
+      <w:proofErr w:type="gramStart"/>
+      <w:r>
+        <w:t>A</w:t>
+      </w:r>
+      <w:r>
+        <w:rPr>
+          <w:b/>
+        </w:rPr>
+        <w:t>dd</w:t>
+      </w:r>
+      <w:proofErr w:type="gramEnd"/>
+      <w:r>
+        <w:rPr>
+          <w:b/>
+        </w:rPr>
+        <w:t xml:space="preserve"> to ring buffer</w:t>
+      </w:r>
+    </w:p>
+    <w:p>
+      <w:pPr>
+        <w:pStyle w:val="Heading2"/>
+      </w:pPr>
+      <w:r>
+        <w:t>add to ring buffer</w:t>
+      </w:r>
+    </w:p>
+    <w:p>
+      <w:pPr>
+        <w:spacing w:before="0" w:after="0"/>
+      </w:pPr>
+      <w:r>
+        <w:t>Push data to ring buffer head</w:t>
+      </w:r>
+      <w:r>
+        <w:br/>
+        <w:t>Increment head index</w:t>
+      </w:r>
+    </w:p>
+    <w:p>
+      <w:pPr>
+        <w:spacing w:before="0" w:after="0"/>
+        <w:rPr>
+          <w:b/>
+        </w:rPr>
+      </w:pPr>
+      <w:r>
+        <w:t xml:space="preserve">Go to </w:t>
+      </w:r>
+      <w:r>
+        <w:rPr>
+          <w:b/>
+        </w:rPr>
+        <w:t>Wait for incoming server data</w:t>
+      </w:r>
+    </w:p>
+    <w:p>
+      <w:pPr>
+        <w:pStyle w:val="Heading2"/>
+      </w:pPr>
+      <w:r>
+        <w:t xml:space="preserve">create </w:t>
+      </w:r>
+      <w:r>
+        <w:t>Playing thread</w:t>
+      </w:r>
+    </w:p>
+    <w:p>
+      <w:pPr>
+        <w:spacing w:before="0" w:after="0"/>
+      </w:pPr>
+      <w:r>
+        <w:t>Create thread</w:t>
+      </w:r>
+    </w:p>
+    <w:p>
+      <w:pPr>
+        <w:spacing w:before="0" w:after="0"/>
+        <w:rPr>
+          <w:b/>
+        </w:rPr>
+      </w:pPr>
+      <w:r>
+        <w:t xml:space="preserve">Go to </w:t>
+      </w:r>
+      <w:r>
+        <w:rPr>
+          <w:b/>
+        </w:rPr>
+        <w:t>Check ring buffer</w:t>
+      </w:r>
+    </w:p>
+    <w:p>
+      <w:pPr>
+        <w:pStyle w:val="Heading2"/>
+      </w:pPr>
+      <w:r>
+        <w:t>Check</w:t>
+      </w:r>
+      <w:r>
+        <w:t xml:space="preserve"> ring</w:t>
+      </w:r>
+      <w:r>
+        <w:t xml:space="preserve"> buffer</w:t>
+      </w:r>
+    </w:p>
+    <w:p>
+      <w:pPr>
+        <w:spacing w:before="0" w:after="0"/>
+      </w:pPr>
+      <w:r>
+        <w:t xml:space="preserve">If </w:t>
+      </w:r>
+      <w:r>
+        <w:t xml:space="preserve">ring </w:t>
+      </w:r>
+      <w:r>
+        <w:t>buffer has data</w:t>
+      </w:r>
+    </w:p>
+    <w:p>
+      <w:pPr>
+        <w:spacing w:before="0" w:after="0"/>
+      </w:pPr>
+      <w:r>
+        <w:tab/>
+        <w:t xml:space="preserve">Go to </w:t>
+      </w:r>
+      <w:proofErr w:type="gramStart"/>
+      <w:r>
+        <w:rPr>
+          <w:b/>
+        </w:rPr>
+        <w:t>Take</w:t>
+      </w:r>
+      <w:proofErr w:type="gramEnd"/>
+      <w:r>
+        <w:rPr>
+          <w:b/>
+        </w:rPr>
+        <w:t xml:space="preserve"> from ring buffer</w:t>
+      </w:r>
+    </w:p>
+    <w:p>
+      <w:pPr>
+        <w:pStyle w:val="Heading2"/>
+      </w:pPr>
+      <w:r>
+        <w:lastRenderedPageBreak/>
+        <w:t>Take from ring buffer</w:t>
+      </w:r>
+    </w:p>
+    <w:p>
+      <w:pPr>
+        <w:spacing w:before="0" w:after="0"/>
+      </w:pPr>
+      <w:r>
+        <w:t>Pop data off ring buffer tail</w:t>
+      </w:r>
+    </w:p>
+    <w:p>
+      <w:pPr>
+        <w:spacing w:before="0" w:after="0"/>
+      </w:pPr>
+      <w:r>
+        <w:t>Increment tail index</w:t>
+      </w:r>
+      <w:r>
+        <w:br/>
+      </w:r>
+      <w:r>
+        <w:t>Play audio</w:t>
+      </w:r>
+    </w:p>
+    <w:p>
+      <w:pPr>
+        <w:spacing w:before="0" w:after="0"/>
+        <w:rPr>
+          <w:b/>
+        </w:rPr>
+      </w:pPr>
+      <w:r>
+        <w:t xml:space="preserve">Go to </w:t>
+      </w:r>
+      <w:proofErr w:type="gramStart"/>
+      <w:r>
+        <w:rPr>
+          <w:b/>
+        </w:rPr>
+        <w:t>Check</w:t>
+      </w:r>
+      <w:proofErr w:type="gramEnd"/>
+      <w:r>
+        <w:rPr>
+          <w:b/>
+        </w:rPr>
+        <w:t xml:space="preserve"> buffer</w:t>
+      </w:r>
+    </w:p>
+    <w:p>
+      <w:pPr>
+        <w:pStyle w:val="Heading2"/>
+      </w:pPr>
+      <w:r>
+        <w:t>Update song list</w:t>
+      </w:r>
+    </w:p>
+    <w:p>
+      <w:pPr>
+        <w:spacing w:before="0" w:after="0"/>
+      </w:pPr>
+      <w:r>
+        <w:t xml:space="preserve">Receive </w:t>
+      </w:r>
+      <w:r>
+        <w:t xml:space="preserve">song list </w:t>
+      </w:r>
+      <w:r>
+        <w:t>data</w:t>
+      </w:r>
+    </w:p>
+    <w:p>
+      <w:pPr>
+        <w:spacing w:before="0" w:after="0"/>
+      </w:pPr>
+      <w:r>
+        <w:t>For each song in song list</w:t>
+      </w:r>
+    </w:p>
+    <w:p>
+      <w:pPr>
+        <w:spacing w:before="0" w:after="0"/>
+        <w:ind w:firstLine="720"/>
+      </w:pPr>
+      <w:r>
+        <w:t xml:space="preserve">Update GUI to display </w:t>
+      </w:r>
+      <w:r>
+        <w:t>song</w:t>
+      </w:r>
+    </w:p>
+    <w:p>
+      <w:pPr>
+        <w:spacing w:before="0" w:after="0"/>
+        <w:rPr>
+          <w:b/>
+        </w:rPr>
+      </w:pPr>
+      <w:r>
+        <w:t xml:space="preserve">Go </w:t>
+      </w:r>
+      <w:r>
+        <w:t xml:space="preserve">to </w:t>
+      </w:r>
+      <w:proofErr w:type="gramStart"/>
+      <w:r>
+        <w:rPr>
+          <w:b/>
+        </w:rPr>
+        <w:t>Wait</w:t>
+      </w:r>
+      <w:proofErr w:type="gramEnd"/>
+      <w:r>
+        <w:rPr>
+          <w:b/>
+        </w:rPr>
+        <w:t xml:space="preserve"> for </w:t>
+      </w:r>
+      <w:r>
+        <w:rPr>
+          <w:b/>
+        </w:rPr>
+        <w:t>u</w:t>
+      </w:r>
+      <w:r>
+        <w:rPr>
+          <w:b/>
+        </w:rPr>
+        <w:t xml:space="preserve">ser </w:t>
+      </w:r>
+      <w:r>
+        <w:rPr>
+          <w:b/>
+        </w:rPr>
+        <w:t>i</w:t>
+      </w:r>
+      <w:r>
+        <w:rPr>
+          <w:b/>
+        </w:rPr>
+        <w:t>nput</w:t>
+      </w:r>
+    </w:p>
+    <w:p>
+      <w:pPr>
+        <w:pStyle w:val="Heading2"/>
+      </w:pPr>
+      <w:r>
+        <w:t>Wait for user input</w:t>
+      </w:r>
+    </w:p>
+    <w:p>
+      <w:pPr>
+        <w:spacing w:before="0" w:after="0"/>
+      </w:pPr>
+      <w:r>
+        <w:t>If song requested</w:t>
+      </w:r>
+    </w:p>
+    <w:p>
+      <w:pPr>
+        <w:spacing w:before="0" w:after="0"/>
+      </w:pPr>
+      <w:r>
+        <w:tab/>
+        <w:t>Create datagram</w:t>
+      </w:r>
+    </w:p>
+    <w:p>
+      <w:pPr>
+        <w:spacing w:before="0" w:after="0"/>
+      </w:pPr>
+      <w:r>
+        <w:tab/>
+      </w:r>
+      <w:r>
+        <w:t xml:space="preserve">Add song identifier to </w:t>
+      </w:r>
+      <w:r>
+        <w:t>datagram</w:t>
+      </w:r>
+    </w:p>
+    <w:p>
+      <w:pPr>
+        <w:spacing w:before="0" w:after="0"/>
+        <w:ind w:firstLine="720"/>
+      </w:pPr>
+      <w:r>
         <w:t>S</w:t>
       </w:r>
       <w:r>
-        <w:rPr>
-          <w:b/>
-        </w:rPr>
-        <w:t>ong transmission thread</w:t>
-      </w:r>
-    </w:p>
-    <w:p>
-      <w:pPr>
-        <w:spacing w:before="0" w:after="0"/>
-        <w:ind w:firstLine="720"/>
-      </w:pPr>
-      <w:r>
-        <w:t>If got "voice" type request:</w:t>
-      </w:r>
-    </w:p>
-    <w:p>
-      <w:pPr>
-        <w:spacing w:before="0" w:after="0"/>
-        <w:ind w:left="720" w:firstLine="720"/>
-      </w:pPr>
-      <w:r>
+        <w:t xml:space="preserve">end </w:t>
+      </w:r>
+      <w:r>
+        <w:t>datagram</w:t>
+      </w:r>
+    </w:p>
+    <w:p>
+      <w:pPr>
+        <w:spacing w:before="0" w:after="0"/>
+      </w:pPr>
+      <w:r>
+        <w:t>If “voice” toggled</w:t>
+      </w:r>
+    </w:p>
+    <w:p>
+      <w:pPr>
+        <w:spacing w:before="0" w:after="0"/>
+        <w:rPr>
+          <w:b/>
+        </w:rPr>
+      </w:pPr>
+      <w:r>
+        <w:tab/>
         <w:t xml:space="preserve">Go to </w:t>
       </w:r>
-      <w:r>
-        <w:rPr>
-          <w:b/>
-        </w:rPr>
-        <w:t>Create VOIP thread</w:t>
-      </w:r>
-    </w:p>
-    <w:p>
-      <w:pPr>
-        <w:spacing w:before="0" w:after="0"/>
-      </w:pPr>
+      <w:proofErr w:type="gramStart"/>
+      <w:r>
+        <w:rPr>
+          <w:b/>
+        </w:rPr>
+        <w:t>Enable</w:t>
+      </w:r>
+      <w:proofErr w:type="gramEnd"/>
+      <w:r>
+        <w:rPr>
+          <w:b/>
+        </w:rPr>
+        <w:t xml:space="preserve"> voice mode</w:t>
+      </w:r>
     </w:p>
     <w:p>
       <w:pPr>
         <w:pStyle w:val="Heading2"/>
-      </w:pPr>
-      <w:r>
-        <w:t>Song transmission thread</w:t>
-      </w:r>
-    </w:p>
-    <w:p>
-      <w:pPr>
-        <w:spacing w:before="0" w:after="0"/>
-      </w:pPr>
-      <w:r>
+        <w:rPr>
+          <w:lang w:val="en-CA"/>
+        </w:rPr>
+      </w:pPr>
+      <w:r>
+        <w:rPr>
+          <w:lang w:val="en-CA"/>
+        </w:rPr>
+        <w:t>Enable voice mode</w:t>
+      </w:r>
+    </w:p>
+    <w:p>
+      <w:pPr>
+        <w:spacing w:before="0" w:after="0"/>
+        <w:rPr>
+          <w:b/>
+          <w:lang w:val="en-CA"/>
+        </w:rPr>
+      </w:pPr>
+      <w:r>
+        <w:rPr>
+          <w:lang w:val="en-CA"/>
+        </w:rPr>
+        <w:t xml:space="preserve">Go to </w:t>
+      </w:r>
+      <w:r>
+        <w:rPr>
+          <w:b/>
+          <w:lang w:val="en-CA"/>
+        </w:rPr>
+        <w:t>Create voice sending thread</w:t>
+      </w:r>
+      <w:r>
+        <w:rPr>
+          <w:b/>
+          <w:lang w:val="en-CA"/>
+        </w:rPr>
+        <w:br/>
+      </w:r>
+      <w:r>
+        <w:rPr>
+          <w:lang w:val="en-CA"/>
+        </w:rPr>
+        <w:t>Go to</w:t>
+      </w:r>
+      <w:r>
+        <w:rPr>
+          <w:b/>
+          <w:lang w:val="en-CA"/>
+        </w:rPr>
+        <w:t xml:space="preserve"> </w:t>
+      </w:r>
+      <w:proofErr w:type="gramStart"/>
+      <w:r>
+        <w:rPr>
+          <w:b/>
+          <w:lang w:val="en-CA"/>
+        </w:rPr>
+        <w:t>Create</w:t>
+      </w:r>
+      <w:proofErr w:type="gramEnd"/>
+      <w:r>
+        <w:rPr>
+          <w:b/>
+          <w:lang w:val="en-CA"/>
+        </w:rPr>
+        <w:t xml:space="preserve"> voice receiving thread</w:t>
+      </w:r>
+    </w:p>
+    <w:p>
+      <w:pPr>
+        <w:pStyle w:val="Heading2"/>
+        <w:spacing w:before="0"/>
+        <w:rPr>
+          <w:lang w:val="en-CA"/>
+        </w:rPr>
+      </w:pPr>
+      <w:r>
+        <w:rPr>
+          <w:lang w:val="en-CA"/>
+        </w:rPr>
+        <w:t>Create voice sending thread</w:t>
+      </w:r>
+    </w:p>
+    <w:p>
+      <w:pPr>
+        <w:spacing w:before="0" w:after="0"/>
+        <w:rPr>
+          <w:lang w:val="en-CA"/>
+        </w:rPr>
+      </w:pPr>
+      <w:r>
+        <w:rPr>
+          <w:lang w:val="en-CA"/>
+        </w:rPr>
         <w:t>Create thread</w:t>
       </w:r>
     </w:p>
@@ -368,715 +1694,330 @@
         <w:spacing w:before="0" w:after="0"/>
         <w:rPr>
           <w:b/>
-        </w:rPr>
-      </w:pPr>
-      <w:r>
+          <w:lang w:val="en-CA"/>
+        </w:rPr>
+      </w:pPr>
+      <w:r>
+        <w:rPr>
+          <w:lang w:val="en-CA"/>
+        </w:rPr>
         <w:t xml:space="preserve">Go to </w:t>
       </w:r>
       <w:r>
         <w:rPr>
           <w:b/>
-        </w:rPr>
-        <w:t>wait for song request</w:t>
-      </w:r>
-    </w:p>
-    <w:p>
-      <w:pPr>
-        <w:spacing w:before="0" w:after="0"/>
-      </w:pPr>
+          <w:lang w:val="en-CA"/>
+        </w:rPr>
+        <w:t>Initialize mic</w:t>
+      </w:r>
     </w:p>
     <w:p>
       <w:pPr>
         <w:pStyle w:val="Heading2"/>
-      </w:pPr>
-      <w:r>
-        <w:t>Wait for song request</w:t>
-      </w:r>
-    </w:p>
-    <w:p>
-      <w:pPr>
-        <w:spacing w:before="0" w:after="0"/>
-      </w:pPr>
-      <w:r>
-        <w:t>Wait for instruction from client</w:t>
-      </w:r>
-    </w:p>
-    <w:p>
-      <w:pPr>
-        <w:spacing w:before="0" w:after="0"/>
-      </w:pPr>
-      <w:r>
-        <w:t>If</w:t>
-      </w:r>
-      <w:r>
-        <w:t xml:space="preserve"> there is an instruction (song request)</w:t>
-      </w:r>
-    </w:p>
-    <w:p>
-      <w:pPr>
-        <w:spacing w:before="0" w:after="0"/>
-        <w:rPr>
-          <w:b/>
-        </w:rPr>
-      </w:pPr>
-      <w:r>
-        <w:t xml:space="preserve">            </w:t>
-      </w:r>
-      <w:r>
+        <w:spacing w:before="0"/>
+        <w:rPr>
+          <w:lang w:val="en-CA"/>
+        </w:rPr>
+      </w:pPr>
+      <w:r>
+        <w:rPr>
+          <w:lang w:val="en-CA"/>
+        </w:rPr>
+        <w:t>Initialize mic</w:t>
+      </w:r>
+    </w:p>
+    <w:p>
+      <w:pPr>
+        <w:spacing w:before="0" w:after="0"/>
+        <w:rPr>
+          <w:lang w:val="en-CA"/>
+        </w:rPr>
+      </w:pPr>
+      <w:r>
+        <w:rPr>
+          <w:lang w:val="en-CA"/>
+        </w:rPr>
+        <w:t>Search for device</w:t>
+      </w:r>
+    </w:p>
+    <w:p>
+      <w:pPr>
+        <w:spacing w:before="0" w:after="0"/>
+        <w:rPr>
+          <w:lang w:val="en-CA"/>
+        </w:rPr>
+      </w:pPr>
+      <w:r>
+        <w:rPr>
+          <w:lang w:val="en-CA"/>
+        </w:rPr>
+        <w:t>Open device</w:t>
+      </w:r>
+    </w:p>
+    <w:p>
+      <w:pPr>
+        <w:spacing w:before="0" w:after="0"/>
+        <w:rPr>
+          <w:b/>
+          <w:lang w:val="en-CA"/>
+        </w:rPr>
+      </w:pPr>
+      <w:r>
+        <w:rPr>
+          <w:lang w:val="en-CA"/>
+        </w:rPr>
         <w:t xml:space="preserve">Go to </w:t>
       </w:r>
-      <w:r>
-        <w:rPr>
-          <w:b/>
-        </w:rPr>
-        <w:t>Send Song</w:t>
-      </w:r>
-    </w:p>
-    <w:p>
-      <w:pPr>
-        <w:spacing w:before="0" w:after="0"/>
-        <w:rPr>
-          <w:b/>
-        </w:rPr>
-      </w:pPr>
+      <w:proofErr w:type="gramStart"/>
+      <w:r>
+        <w:rPr>
+          <w:b/>
+          <w:lang w:val="en-CA"/>
+        </w:rPr>
+        <w:t>Wait</w:t>
+      </w:r>
+      <w:proofErr w:type="gramEnd"/>
+      <w:r>
+        <w:rPr>
+          <w:b/>
+          <w:lang w:val="en-CA"/>
+        </w:rPr>
+        <w:t xml:space="preserve"> for voice input</w:t>
+      </w:r>
     </w:p>
     <w:p>
       <w:pPr>
         <w:pStyle w:val="Heading2"/>
-      </w:pPr>
-      <w:r>
-        <w:t>Send song</w:t>
-      </w:r>
-    </w:p>
-    <w:p>
-      <w:pPr>
-        <w:spacing w:before="0" w:after="0"/>
-      </w:pPr>
-      <w:r>
-        <w:t>Open song file</w:t>
-      </w:r>
-    </w:p>
-    <w:p>
-      <w:pPr>
-        <w:spacing w:before="0" w:after="0"/>
-      </w:pPr>
-      <w:r>
-        <w:t>While not end of file:</w:t>
-      </w:r>
-    </w:p>
-    <w:p>
-      <w:pPr>
-        <w:spacing w:before="0" w:after="0"/>
-        <w:ind w:firstLine="720"/>
-      </w:pPr>
-      <w:r>
-        <w:t>Add data to buffer</w:t>
-      </w:r>
-    </w:p>
-    <w:p>
-      <w:pPr>
-        <w:spacing w:before="0" w:after="0"/>
-        <w:ind w:firstLine="720"/>
-      </w:pPr>
-      <w:r>
-        <w:t xml:space="preserve">Send </w:t>
-      </w:r>
-      <w:r>
-        <w:t xml:space="preserve">buffer </w:t>
-      </w:r>
-      <w:r>
-        <w:t>to multicast group</w:t>
-      </w:r>
-    </w:p>
-    <w:p>
-      <w:pPr>
-        <w:spacing w:before="0" w:after="0"/>
-        <w:rPr>
-          <w:b/>
-        </w:rPr>
-      </w:pPr>
-      <w:r>
-        <w:t xml:space="preserve">    Go to </w:t>
-      </w:r>
-      <w:r>
-        <w:rPr>
-          <w:b/>
-        </w:rPr>
-        <w:t>Wait for Song Request</w:t>
-      </w:r>
-    </w:p>
-    <w:p>
-      <w:pPr>
-        <w:pStyle w:val="HTMLPreformatted"/>
-        <w:shd w:val="clear" w:color="auto" w:fill="FFFFFF"/>
-        <w:spacing w:line="210" w:lineRule="atLeast"/>
-        <w:rPr>
-          <w:color w:val="555459"/>
-        </w:rPr>
-      </w:pPr>
-      <w:r>
-        <w:rPr>
-          <w:color w:val="555459"/>
-        </w:rPr>
-        <w:t xml:space="preserve">    </w:t>
+        <w:spacing w:before="0"/>
+        <w:rPr>
+          <w:lang w:val="en-CA"/>
+        </w:rPr>
+      </w:pPr>
+      <w:r>
+        <w:rPr>
+          <w:lang w:val="en-CA"/>
+        </w:rPr>
+        <w:t>Wait for voice input</w:t>
+      </w:r>
+    </w:p>
+    <w:p>
+      <w:pPr>
+        <w:spacing w:before="0" w:after="0"/>
+        <w:rPr>
+          <w:lang w:val="en-CA"/>
+        </w:rPr>
+      </w:pPr>
+      <w:r>
+        <w:rPr>
+          <w:lang w:val="en-CA"/>
+        </w:rPr>
+        <w:t>While true:</w:t>
+      </w:r>
+    </w:p>
+    <w:p>
+      <w:pPr>
+        <w:spacing w:before="0" w:after="0"/>
+        <w:rPr>
+          <w:lang w:val="en-CA"/>
+        </w:rPr>
+      </w:pPr>
+      <w:r>
+        <w:rPr>
+          <w:lang w:val="en-CA"/>
+        </w:rPr>
+        <w:tab/>
+        <w:t>If got voice input</w:t>
+      </w:r>
+    </w:p>
+    <w:p>
+      <w:pPr>
+        <w:spacing w:before="0" w:after="0"/>
+        <w:rPr>
+          <w:b/>
+          <w:lang w:val="en-CA"/>
+        </w:rPr>
+      </w:pPr>
+      <w:r>
+        <w:rPr>
+          <w:lang w:val="en-CA"/>
+        </w:rPr>
+        <w:tab/>
+      </w:r>
+      <w:r>
+        <w:rPr>
+          <w:lang w:val="en-CA"/>
+        </w:rPr>
+        <w:tab/>
+        <w:t xml:space="preserve">Go to </w:t>
+      </w:r>
+      <w:proofErr w:type="gramStart"/>
+      <w:r>
+        <w:rPr>
+          <w:b/>
+          <w:lang w:val="en-CA"/>
+        </w:rPr>
+        <w:t>Send</w:t>
+      </w:r>
+      <w:proofErr w:type="gramEnd"/>
+      <w:r>
+        <w:rPr>
+          <w:b/>
+          <w:lang w:val="en-CA"/>
+        </w:rPr>
+        <w:t xml:space="preserve"> voice data</w:t>
       </w:r>
     </w:p>
     <w:p>
       <w:pPr>
         <w:pStyle w:val="Heading2"/>
-      </w:pPr>
-      <w:r>
-        <w:t>VOIP thread</w:t>
-      </w:r>
-    </w:p>
-    <w:p>
-      <w:pPr>
-        <w:spacing w:before="0" w:after="0"/>
-      </w:pPr>
-      <w:r>
+        <w:spacing w:before="0"/>
+        <w:rPr>
+          <w:lang w:val="en-CA"/>
+        </w:rPr>
+      </w:pPr>
+      <w:r>
+        <w:rPr>
+          <w:lang w:val="en-CA"/>
+        </w:rPr>
+        <w:t>Send voice data</w:t>
+      </w:r>
+    </w:p>
+    <w:p>
+      <w:pPr>
+        <w:spacing w:before="0" w:after="0"/>
+        <w:rPr>
+          <w:lang w:val="en-CA"/>
+        </w:rPr>
+      </w:pPr>
+      <w:r>
+        <w:rPr>
+          <w:lang w:val="en-CA"/>
+        </w:rPr>
+        <w:t>Create datagram</w:t>
+      </w:r>
+    </w:p>
+    <w:p>
+      <w:pPr>
+        <w:spacing w:before="0" w:after="0"/>
+        <w:rPr>
+          <w:lang w:val="en-CA"/>
+        </w:rPr>
+      </w:pPr>
+      <w:r>
+        <w:rPr>
+          <w:lang w:val="en-CA"/>
+        </w:rPr>
+        <w:t>Add voice data to datagram</w:t>
+      </w:r>
+    </w:p>
+    <w:p>
+      <w:pPr>
+        <w:spacing w:before="0" w:after="0"/>
+        <w:rPr>
+          <w:lang w:val="en-CA"/>
+        </w:rPr>
+      </w:pPr>
+      <w:r>
+        <w:rPr>
+          <w:lang w:val="en-CA"/>
+        </w:rPr>
+        <w:t>Send datagram</w:t>
+      </w:r>
+    </w:p>
+    <w:p>
+      <w:pPr>
+        <w:spacing w:before="0" w:after="0"/>
+        <w:rPr>
+          <w:b/>
+          <w:lang w:val="en-CA"/>
+        </w:rPr>
+      </w:pPr>
+      <w:r>
+        <w:rPr>
+          <w:lang w:val="en-CA"/>
+        </w:rPr>
+        <w:t xml:space="preserve">Go to </w:t>
+      </w:r>
+      <w:proofErr w:type="gramStart"/>
+      <w:r>
+        <w:rPr>
+          <w:b/>
+          <w:lang w:val="en-CA"/>
+        </w:rPr>
+        <w:t>Wait</w:t>
+      </w:r>
+      <w:proofErr w:type="gramEnd"/>
+      <w:r>
+        <w:rPr>
+          <w:b/>
+          <w:lang w:val="en-CA"/>
+        </w:rPr>
+        <w:t xml:space="preserve"> for voice input</w:t>
+      </w:r>
+    </w:p>
+    <w:p>
+      <w:pPr>
+        <w:pStyle w:val="Heading2"/>
+        <w:spacing w:before="0"/>
+        <w:rPr>
+          <w:lang w:val="en-CA"/>
+        </w:rPr>
+      </w:pPr>
+      <w:r>
+        <w:rPr>
+          <w:lang w:val="en-CA"/>
+        </w:rPr>
+        <w:t>Create voice receiving thread</w:t>
+      </w:r>
+    </w:p>
+    <w:p>
+      <w:pPr>
+        <w:spacing w:before="0" w:after="0"/>
+        <w:rPr>
+          <w:lang w:val="en-CA"/>
+        </w:rPr>
+      </w:pPr>
+      <w:r>
+        <w:rPr>
+          <w:lang w:val="en-CA"/>
+        </w:rPr>
         <w:t>Create thread</w:t>
       </w:r>
     </w:p>
     <w:p>
       <w:pPr>
         <w:spacing w:before="0" w:after="0"/>
-      </w:pPr>
-      <w:r>
-        <w:t>Create UDP socket (dedicated to voice)</w:t>
-      </w:r>
-    </w:p>
-    <w:p>
-      <w:pPr>
-        <w:spacing w:before="0" w:after="0"/>
-        <w:rPr>
-          <w:b/>
-        </w:rPr>
-      </w:pPr>
-      <w:r>
-        <w:t xml:space="preserve">Go to </w:t>
-      </w:r>
-      <w:r>
-        <w:rPr>
-          <w:b/>
-        </w:rPr>
-        <w:t>Wait for Data</w:t>
-      </w:r>
-    </w:p>
-    <w:p>
-      <w:pPr>
-        <w:spacing w:before="0" w:after="0"/>
-        <w:rPr>
-          <w:b/>
-        </w:rPr>
-      </w:pPr>
-    </w:p>
-    <w:p>
-      <w:pPr>
-        <w:pStyle w:val="Heading2"/>
-      </w:pPr>
-      <w:r>
-        <w:t>Wait for data</w:t>
-      </w:r>
-    </w:p>
-    <w:p>
-      <w:pPr>
-        <w:spacing w:before="0" w:after="0"/>
-      </w:pPr>
-      <w:r>
-        <w:t>While true:</w:t>
-      </w:r>
-    </w:p>
-    <w:p>
-      <w:pPr>
-        <w:spacing w:before="0" w:after="0"/>
-        <w:ind w:firstLine="720"/>
-      </w:pPr>
-      <w:r>
-        <w:t>If there is voice data</w:t>
-      </w:r>
-    </w:p>
-    <w:p>
-      <w:pPr>
-        <w:spacing w:before="0" w:after="0"/>
-        <w:ind w:left="720" w:firstLine="720"/>
-      </w:pPr>
-      <w:r>
-        <w:t xml:space="preserve">Go to </w:t>
-      </w:r>
-      <w:r>
-        <w:rPr>
-          <w:b/>
-        </w:rPr>
-        <w:t>Send Voice Data</w:t>
-      </w:r>
-    </w:p>
-    <w:p>
-      <w:pPr>
-        <w:pStyle w:val="HTMLPreformatted"/>
-        <w:shd w:val="clear" w:color="auto" w:fill="FFFFFF"/>
-        <w:spacing w:line="210" w:lineRule="atLeast"/>
-        <w:rPr>
-          <w:color w:val="555459"/>
-        </w:rPr>
-      </w:pPr>
-      <w:r>
-        <w:rPr>
-          <w:color w:val="555459"/>
-        </w:rPr>
-        <w:t xml:space="preserve">        </w:t>
-      </w:r>
-    </w:p>
-    <w:p>
-      <w:pPr>
-        <w:pStyle w:val="Heading2"/>
-      </w:pPr>
-      <w:r>
-        <w:t>Send voice data</w:t>
-      </w:r>
-    </w:p>
-    <w:p>
-      <w:pPr>
-        <w:spacing w:before="0" w:after="0"/>
-      </w:pPr>
-      <w:r>
-        <w:t xml:space="preserve">    Packetize</w:t>
-      </w:r>
-    </w:p>
-    <w:p>
-      <w:pPr>
-        <w:spacing w:before="0" w:after="0"/>
-      </w:pPr>
-      <w:r>
-        <w:t xml:space="preserve">    Send to multicast group</w:t>
-      </w:r>
-    </w:p>
-    <w:p>
-      <w:r>
-        <w:br w:type="page"/>
-      </w:r>
-    </w:p>
-    <w:p>
-      <w:pPr>
-        <w:pStyle w:val="Heading1"/>
-      </w:pPr>
-      <w:r>
-        <w:lastRenderedPageBreak/>
-        <w:t>C</w:t>
-      </w:r>
-      <w:r>
-        <w:t>lient</w:t>
-      </w:r>
-    </w:p>
-    <w:p>
-      <w:pPr>
-        <w:pStyle w:val="Heading2"/>
-      </w:pPr>
-      <w:r>
-        <w:t>Initialize GUI</w:t>
-      </w:r>
-    </w:p>
-    <w:p>
-      <w:pPr>
-        <w:pStyle w:val="NoSpacing"/>
-      </w:pPr>
-      <w:r>
-        <w:t>Set up GUI using QT Framework</w:t>
-      </w:r>
-    </w:p>
-    <w:p>
-      <w:pPr>
-        <w:spacing w:before="0" w:after="0"/>
-        <w:rPr>
-          <w:b/>
-        </w:rPr>
-      </w:pPr>
-      <w:r>
-        <w:t xml:space="preserve">Go to </w:t>
-      </w:r>
-      <w:r>
-        <w:rPr>
-          <w:b/>
-        </w:rPr>
-        <w:t>Wait for IP &amp; Host Info</w:t>
-      </w:r>
-    </w:p>
-    <w:p>
-      <w:pPr>
-        <w:spacing w:before="0" w:after="0"/>
-        <w:rPr>
-          <w:b/>
-        </w:rPr>
-      </w:pPr>
-    </w:p>
-    <w:p>
-      <w:pPr>
-        <w:pStyle w:val="Heading2"/>
-      </w:pPr>
-      <w:r>
-        <w:t>Wait for IP &amp; host info</w:t>
-      </w:r>
-    </w:p>
-    <w:p>
-      <w:pPr>
-        <w:spacing w:before="0" w:after="0"/>
-      </w:pPr>
-      <w:r>
-        <w:t xml:space="preserve">    If valid IP and host entered</w:t>
-      </w:r>
-    </w:p>
-    <w:p>
-      <w:pPr>
-        <w:spacing w:before="0" w:after="0"/>
-        <w:rPr>
-          <w:b/>
-        </w:rPr>
-      </w:pPr>
-      <w:r>
-        <w:t xml:space="preserve">        Go to </w:t>
-      </w:r>
-      <w:r>
-        <w:rPr>
-          <w:b/>
-        </w:rPr>
-        <w:t>Initialize TCP Socket</w:t>
-      </w:r>
-    </w:p>
-    <w:p>
-      <w:pPr>
-        <w:pStyle w:val="NoSpacing"/>
-      </w:pPr>
-    </w:p>
-    <w:p>
-      <w:pPr>
-        <w:pStyle w:val="Heading2"/>
-      </w:pPr>
-      <w:r>
-        <w:t>Initialize TCP socket</w:t>
-      </w:r>
-    </w:p>
-    <w:p>
-      <w:pPr>
-        <w:spacing w:before="0" w:after="0"/>
-      </w:pPr>
-      <w:r>
-        <w:t>Create</w:t>
-      </w:r>
-      <w:r>
-        <w:t xml:space="preserve"> socket</w:t>
-      </w:r>
-    </w:p>
-    <w:p>
-      <w:pPr>
-        <w:spacing w:before="0" w:after="0"/>
-        <w:rPr>
-          <w:b/>
-        </w:rPr>
-      </w:pPr>
-      <w:r>
-        <w:t xml:space="preserve">Go to </w:t>
-      </w:r>
-      <w:r>
-        <w:rPr>
-          <w:b/>
-        </w:rPr>
-        <w:t>Bind</w:t>
-      </w:r>
-    </w:p>
-    <w:p>
-      <w:pPr>
-        <w:spacing w:before="0" w:after="0"/>
-      </w:pPr>
-    </w:p>
-    <w:p>
-      <w:pPr>
-        <w:pStyle w:val="Heading2"/>
-      </w:pPr>
-      <w:r>
-        <w:t>Bind</w:t>
-      </w:r>
-    </w:p>
-    <w:p>
-      <w:pPr>
-        <w:spacing w:before="0" w:after="0"/>
-      </w:pPr>
-      <w:r>
-        <w:t>bind()</w:t>
-      </w:r>
-    </w:p>
-    <w:p>
-      <w:pPr>
-        <w:spacing w:before="0" w:after="0"/>
-      </w:pPr>
-      <w:r>
-        <w:t xml:space="preserve">Go </w:t>
-      </w:r>
-      <w:r>
-        <w:t>to</w:t>
-      </w:r>
-      <w:r>
-        <w:rPr>
-          <w:b/>
-        </w:rPr>
-        <w:t xml:space="preserve"> </w:t>
-      </w:r>
-      <w:r>
-        <w:rPr>
-          <w:b/>
-        </w:rPr>
-        <w:t>Create data receiving thread</w:t>
-      </w:r>
-    </w:p>
-    <w:p>
-      <w:pPr>
-        <w:spacing w:before="0" w:after="0"/>
-      </w:pPr>
-      <w:r>
-        <w:t>connect()</w:t>
-      </w:r>
-    </w:p>
-    <w:p>
-      <w:pPr>
-        <w:spacing w:before="0" w:after="0"/>
-        <w:rPr>
-          <w:b/>
-        </w:rPr>
-      </w:pPr>
-      <w:r>
-        <w:t xml:space="preserve">Go to </w:t>
-      </w:r>
-      <w:r>
-        <w:rPr>
-          <w:b/>
-        </w:rPr>
-        <w:t>Update song list</w:t>
-      </w:r>
-    </w:p>
-    <w:p>
-      <w:pPr>
-        <w:pStyle w:val="HTMLPreformatted"/>
-        <w:shd w:val="clear" w:color="auto" w:fill="FFFFFF"/>
-        <w:spacing w:line="210" w:lineRule="atLeast"/>
-        <w:rPr>
-          <w:color w:val="555459"/>
-        </w:rPr>
-      </w:pPr>
-      <w:r>
-        <w:rPr>
-          <w:color w:val="555459"/>
-        </w:rPr>
-        <w:t xml:space="preserve">    </w:t>
-      </w:r>
-    </w:p>
-    <w:p>
-      <w:pPr>
-        <w:pStyle w:val="Heading2"/>
-      </w:pPr>
-      <w:r>
-        <w:t>Create data and receiving thread</w:t>
-      </w:r>
-    </w:p>
-    <w:p>
-      <w:pPr>
-        <w:spacing w:before="0" w:after="0"/>
-      </w:pPr>
-      <w:r>
-        <w:t>Create ring buffer</w:t>
-      </w:r>
-    </w:p>
-    <w:p>
-      <w:pPr>
-        <w:spacing w:before="0" w:after="0"/>
-      </w:pPr>
-      <w:r>
-        <w:t>While true:</w:t>
-      </w:r>
-    </w:p>
-    <w:p>
-      <w:pPr>
-        <w:spacing w:before="0" w:after="0"/>
-        <w:ind w:firstLine="720"/>
-      </w:pPr>
-      <w:r>
-        <w:t>If received server data</w:t>
-      </w:r>
-    </w:p>
-    <w:p>
-      <w:pPr>
-        <w:spacing w:before="0" w:after="0"/>
-      </w:pPr>
-      <w:r>
-        <w:t xml:space="preserve">                </w:t>
-      </w:r>
-      <w:r>
-        <w:tab/>
-      </w:r>
-      <w:r>
-        <w:tab/>
-      </w:r>
-      <w:r>
-        <w:t>Push data to ring buffer head</w:t>
-      </w:r>
-    </w:p>
-    <w:p>
-      <w:pPr>
-        <w:spacing w:before="0" w:after="0"/>
-        <w:ind w:firstLine="720"/>
-      </w:pPr>
-      <w:r>
-        <w:t xml:space="preserve">                Increment head index</w:t>
-      </w:r>
-    </w:p>
-    <w:p>
-      <w:pPr>
-        <w:spacing w:before="0" w:after="0"/>
-      </w:pPr>
-    </w:p>
-    <w:p>
-      <w:pPr>
-        <w:pStyle w:val="Heading2"/>
-      </w:pPr>
-      <w:r>
-        <w:t>Playing thread</w:t>
-      </w:r>
-    </w:p>
-    <w:p>
-      <w:pPr>
-        <w:spacing w:before="0" w:after="0"/>
-      </w:pPr>
-      <w:r>
-        <w:t>Check buffer</w:t>
-      </w:r>
-    </w:p>
-    <w:p>
-      <w:pPr>
-        <w:spacing w:before="0" w:after="0"/>
-      </w:pPr>
-      <w:r>
-        <w:t>If buffer has data</w:t>
-      </w:r>
-    </w:p>
-    <w:p>
-      <w:pPr>
-        <w:spacing w:before="0" w:after="0"/>
-        <w:ind w:firstLine="720"/>
-      </w:pPr>
-      <w:r>
-        <w:t>Play audio</w:t>
-      </w:r>
-    </w:p>
-    <w:p>
-      <w:pPr>
-        <w:spacing w:before="0" w:after="0"/>
-        <w:ind w:firstLine="720"/>
-      </w:pPr>
-      <w:r>
-        <w:t>Pop data off ring buffer tail</w:t>
-      </w:r>
-    </w:p>
-    <w:p>
-      <w:pPr>
-        <w:spacing w:before="0" w:after="0"/>
-        <w:ind w:firstLine="720"/>
-      </w:pPr>
-      <w:r>
-        <w:t>Increment tail index</w:t>
-      </w:r>
-    </w:p>
-    <w:p>
-      <w:pPr>
-        <w:spacing w:before="0" w:after="0"/>
-      </w:pPr>
-    </w:p>
-    <w:p>
-      <w:pPr>
-        <w:pStyle w:val="Heading2"/>
-      </w:pPr>
-      <w:r>
-        <w:t>Update song list</w:t>
-      </w:r>
-    </w:p>
-    <w:p>
-      <w:pPr>
-        <w:spacing w:before="0" w:after="0"/>
-      </w:pPr>
-      <w:r>
-        <w:t>Receive data</w:t>
-      </w:r>
-    </w:p>
-    <w:p>
-      <w:pPr>
-        <w:spacing w:before="0" w:after="0"/>
-      </w:pPr>
-      <w:r>
-        <w:t>Update GUI to display song list</w:t>
-      </w:r>
-    </w:p>
-    <w:p>
-      <w:pPr>
-        <w:spacing w:before="0" w:after="0"/>
-        <w:rPr>
-          <w:b/>
-        </w:rPr>
-      </w:pPr>
-      <w:r>
-        <w:t xml:space="preserve">Go </w:t>
-      </w:r>
-      <w:r>
-        <w:t xml:space="preserve">to </w:t>
-      </w:r>
-      <w:r>
-        <w:rPr>
-          <w:b/>
-        </w:rPr>
-        <w:t>Wait for User Input</w:t>
-      </w:r>
-    </w:p>
-    <w:p>
-      <w:pPr>
-        <w:pStyle w:val="Heading2"/>
-      </w:pPr>
-      <w:r>
-        <w:lastRenderedPageBreak/>
-        <w:t>Wait for user input</w:t>
-      </w:r>
-    </w:p>
-    <w:p>
-      <w:pPr>
-        <w:spacing w:before="0" w:after="0"/>
-      </w:pPr>
-      <w:r>
-        <w:t>If song requested</w:t>
-      </w:r>
-    </w:p>
-    <w:p>
-      <w:pPr>
-        <w:spacing w:before="0" w:after="0"/>
-      </w:pPr>
-      <w:r>
-        <w:tab/>
-        <w:t>Add song identifier to buffer</w:t>
-      </w:r>
-    </w:p>
-    <w:p>
-      <w:pPr>
-        <w:spacing w:before="0" w:after="0"/>
-        <w:ind w:firstLine="720"/>
-      </w:pPr>
-      <w:r>
-        <w:t>S</w:t>
-      </w:r>
-      <w:r>
-        <w:t>end buffer through socket</w:t>
-      </w:r>
-    </w:p>
-    <w:p>
-      <w:pPr>
-        <w:rPr>
-          <w:lang w:val="en-CA"/>
-        </w:rPr>
-      </w:pPr>
+        <w:rPr>
+          <w:lang w:val="en-CA"/>
+        </w:rPr>
+      </w:pPr>
+      <w:r>
+        <w:rPr>
+          <w:lang w:val="en-CA"/>
+        </w:rPr>
+        <w:t xml:space="preserve">&lt;Similar to </w:t>
+      </w:r>
+      <w:r>
+        <w:rPr>
+          <w:b/>
+          <w:lang w:val="en-CA"/>
+        </w:rPr>
+        <w:t>Song receiving thread</w:t>
+      </w:r>
+      <w:r>
+        <w:rPr>
+          <w:lang w:val="en-CA"/>
+        </w:rPr>
+        <w:t>, see above&gt;</w:t>
+      </w:r>
     </w:p>
     <w:sectPr>
+      <w:headerReference w:type="even" r:id="rId9"/>
+      <w:headerReference w:type="default" r:id="rId10"/>
+      <w:footerReference w:type="even" r:id="rId11"/>
+      <w:footerReference w:type="default" r:id="rId12"/>
+      <w:headerReference w:type="first" r:id="rId13"/>
+      <w:footerReference w:type="first" r:id="rId14"/>
       <w:pgSz w:w="12240" w:h="15840"/>
       <w:pgMar w:top="1440" w:right="1440" w:bottom="1440" w:left="1440" w:header="720" w:footer="720" w:gutter="0"/>
       <w:cols w:space="720"/>
@@ -1110,6 +2051,36 @@
 </w:endnotes>
 </file>
 
+<file path=word/footer1.xml><?xml version="1.0" encoding="utf-8"?>
+<w:ftr xmlns:wpc="http://schemas.microsoft.com/office/word/2010/wordprocessingCanvas" xmlns:mc="http://schemas.openxmlformats.org/markup-compatibility/2006" xmlns:o="urn:schemas-microsoft-com:office:office" xmlns:r="http://schemas.openxmlformats.org/officeDocument/2006/relationships" xmlns:m="http://schemas.openxmlformats.org/officeDocument/2006/math" xmlns:v="urn:schemas-microsoft-com:vml" xmlns:wp14="http://schemas.microsoft.com/office/word/2010/wordprocessingDrawing" xmlns:wp="http://schemas.openxmlformats.org/drawingml/2006/wordprocessingDrawing" xmlns:w10="urn:schemas-microsoft-com:office:word" xmlns:w="http://schemas.openxmlformats.org/wordprocessingml/2006/main" xmlns:w14="http://schemas.microsoft.com/office/word/2010/wordml" xmlns:w15="http://schemas.microsoft.com/office/word/2012/wordml" xmlns:wpg="http://schemas.microsoft.com/office/word/2010/wordprocessingGroup" xmlns:wpi="http://schemas.microsoft.com/office/word/2010/wordprocessingInk" xmlns:wne="http://schemas.microsoft.com/office/word/2006/wordml" xmlns:wps="http://schemas.microsoft.com/office/word/2010/wordprocessingShape" mc:Ignorable="w14 w15 wp14">
+  <w:p>
+    <w:pPr>
+      <w:pStyle w:val="Footer"/>
+    </w:pPr>
+  </w:p>
+</w:ftr>
+</file>
+
+<file path=word/footer2.xml><?xml version="1.0" encoding="utf-8"?>
+<w:ftr xmlns:wpc="http://schemas.microsoft.com/office/word/2010/wordprocessingCanvas" xmlns:mc="http://schemas.openxmlformats.org/markup-compatibility/2006" xmlns:o="urn:schemas-microsoft-com:office:office" xmlns:r="http://schemas.openxmlformats.org/officeDocument/2006/relationships" xmlns:m="http://schemas.openxmlformats.org/officeDocument/2006/math" xmlns:v="urn:schemas-microsoft-com:vml" xmlns:wp14="http://schemas.microsoft.com/office/word/2010/wordprocessingDrawing" xmlns:wp="http://schemas.openxmlformats.org/drawingml/2006/wordprocessingDrawing" xmlns:w10="urn:schemas-microsoft-com:office:word" xmlns:w="http://schemas.openxmlformats.org/wordprocessingml/2006/main" xmlns:w14="http://schemas.microsoft.com/office/word/2010/wordml" xmlns:w15="http://schemas.microsoft.com/office/word/2012/wordml" xmlns:wpg="http://schemas.microsoft.com/office/word/2010/wordprocessingGroup" xmlns:wpi="http://schemas.microsoft.com/office/word/2010/wordprocessingInk" xmlns:wne="http://schemas.microsoft.com/office/word/2006/wordml" xmlns:wps="http://schemas.microsoft.com/office/word/2010/wordprocessingShape" mc:Ignorable="w14 w15 wp14">
+  <w:p>
+    <w:pPr>
+      <w:pStyle w:val="Footer"/>
+    </w:pPr>
+  </w:p>
+</w:ftr>
+</file>
+
+<file path=word/footer3.xml><?xml version="1.0" encoding="utf-8"?>
+<w:ftr xmlns:wpc="http://schemas.microsoft.com/office/word/2010/wordprocessingCanvas" xmlns:mc="http://schemas.openxmlformats.org/markup-compatibility/2006" xmlns:o="urn:schemas-microsoft-com:office:office" xmlns:r="http://schemas.openxmlformats.org/officeDocument/2006/relationships" xmlns:m="http://schemas.openxmlformats.org/officeDocument/2006/math" xmlns:v="urn:schemas-microsoft-com:vml" xmlns:wp14="http://schemas.microsoft.com/office/word/2010/wordprocessingDrawing" xmlns:wp="http://schemas.openxmlformats.org/drawingml/2006/wordprocessingDrawing" xmlns:w10="urn:schemas-microsoft-com:office:word" xmlns:w="http://schemas.openxmlformats.org/wordprocessingml/2006/main" xmlns:w14="http://schemas.microsoft.com/office/word/2010/wordml" xmlns:w15="http://schemas.microsoft.com/office/word/2012/wordml" xmlns:wpg="http://schemas.microsoft.com/office/word/2010/wordprocessingGroup" xmlns:wpi="http://schemas.microsoft.com/office/word/2010/wordprocessingInk" xmlns:wne="http://schemas.microsoft.com/office/word/2006/wordml" xmlns:wps="http://schemas.microsoft.com/office/word/2010/wordprocessingShape" mc:Ignorable="w14 w15 wp14">
+  <w:p>
+    <w:pPr>
+      <w:pStyle w:val="Footer"/>
+    </w:pPr>
+  </w:p>
+</w:ftr>
+</file>
+
 <file path=word/footnotes.xml><?xml version="1.0" encoding="utf-8"?>
 <w:footnotes xmlns:wpc="http://schemas.microsoft.com/office/word/2010/wordprocessingCanvas" xmlns:mc="http://schemas.openxmlformats.org/markup-compatibility/2006" xmlns:o="urn:schemas-microsoft-com:office:office" xmlns:r="http://schemas.openxmlformats.org/officeDocument/2006/relationships" xmlns:m="http://schemas.openxmlformats.org/officeDocument/2006/math" xmlns:v="urn:schemas-microsoft-com:vml" xmlns:wp14="http://schemas.microsoft.com/office/word/2010/wordprocessingDrawing" xmlns:wp="http://schemas.openxmlformats.org/drawingml/2006/wordprocessingDrawing" xmlns:w10="urn:schemas-microsoft-com:office:word" xmlns:w="http://schemas.openxmlformats.org/wordprocessingml/2006/main" xmlns:w14="http://schemas.microsoft.com/office/word/2010/wordml" xmlns:w15="http://schemas.microsoft.com/office/word/2012/wordml" xmlns:wpg="http://schemas.microsoft.com/office/word/2010/wordprocessingGroup" xmlns:wpi="http://schemas.microsoft.com/office/word/2010/wordprocessingInk" xmlns:wne="http://schemas.microsoft.com/office/word/2006/wordml" xmlns:wps="http://schemas.microsoft.com/office/word/2010/wordprocessingShape" mc:Ignorable="w14 w15 wp14">
   <w:footnote w:type="separator" w:id="-1">
@@ -1133,6 +2104,55 @@
     </w:p>
   </w:footnote>
 </w:footnotes>
+</file>
+
+<file path=word/header1.xml><?xml version="1.0" encoding="utf-8"?>
+<w:hdr xmlns:wpc="http://schemas.microsoft.com/office/word/2010/wordprocessingCanvas" xmlns:mc="http://schemas.openxmlformats.org/markup-compatibility/2006" xmlns:o="urn:schemas-microsoft-com:office:office" xmlns:r="http://schemas.openxmlformats.org/officeDocument/2006/relationships" xmlns:m="http://schemas.openxmlformats.org/officeDocument/2006/math" xmlns:v="urn:schemas-microsoft-com:vml" xmlns:wp14="http://schemas.microsoft.com/office/word/2010/wordprocessingDrawing" xmlns:wp="http://schemas.openxmlformats.org/drawingml/2006/wordprocessingDrawing" xmlns:w10="urn:schemas-microsoft-com:office:word" xmlns:w="http://schemas.openxmlformats.org/wordprocessingml/2006/main" xmlns:w14="http://schemas.microsoft.com/office/word/2010/wordml" xmlns:w15="http://schemas.microsoft.com/office/word/2012/wordml" xmlns:wpg="http://schemas.microsoft.com/office/word/2010/wordprocessingGroup" xmlns:wpi="http://schemas.microsoft.com/office/word/2010/wordprocessingInk" xmlns:wne="http://schemas.microsoft.com/office/word/2006/wordml" xmlns:wps="http://schemas.microsoft.com/office/word/2010/wordprocessingShape" mc:Ignorable="w14 w15 wp14">
+  <w:p>
+    <w:pPr>
+      <w:pStyle w:val="Header"/>
+    </w:pPr>
+  </w:p>
+</w:hdr>
+</file>
+
+<file path=word/header2.xml><?xml version="1.0" encoding="utf-8"?>
+<w:hdr xmlns:wpc="http://schemas.microsoft.com/office/word/2010/wordprocessingCanvas" xmlns:mc="http://schemas.openxmlformats.org/markup-compatibility/2006" xmlns:o="urn:schemas-microsoft-com:office:office" xmlns:r="http://schemas.openxmlformats.org/officeDocument/2006/relationships" xmlns:m="http://schemas.openxmlformats.org/officeDocument/2006/math" xmlns:v="urn:schemas-microsoft-com:vml" xmlns:wp14="http://schemas.microsoft.com/office/word/2010/wordprocessingDrawing" xmlns:wp="http://schemas.openxmlformats.org/drawingml/2006/wordprocessingDrawing" xmlns:w10="urn:schemas-microsoft-com:office:word" xmlns:w="http://schemas.openxmlformats.org/wordprocessingml/2006/main" xmlns:w14="http://schemas.microsoft.com/office/word/2010/wordml" xmlns:w15="http://schemas.microsoft.com/office/word/2012/wordml" xmlns:wpg="http://schemas.microsoft.com/office/word/2010/wordprocessingGroup" xmlns:wpi="http://schemas.microsoft.com/office/word/2010/wordprocessingInk" xmlns:wne="http://schemas.microsoft.com/office/word/2006/wordml" xmlns:wps="http://schemas.microsoft.com/office/word/2010/wordprocessingShape" mc:Ignorable="w14 w15 wp14">
+  <w:p>
+    <w:pPr>
+      <w:pStyle w:val="Header"/>
+      <w:jc w:val="right"/>
+    </w:pPr>
+    <w:r>
+      <w:t xml:space="preserve">Krystle Bulalakaw, Oscar Kwan, Gabriel Lee, </w:t>
+    </w:r>
+    <w:proofErr w:type="spellStart"/>
+    <w:r>
+      <w:t>Eunwon</w:t>
+    </w:r>
+    <w:proofErr w:type="spellEnd"/>
+    <w:r>
+      <w:t xml:space="preserve"> Moon</w:t>
+    </w:r>
+  </w:p>
+  <w:p>
+    <w:pPr>
+      <w:pStyle w:val="Header"/>
+    </w:pPr>
+    <w:bookmarkStart w:id="0" w:name="_GoBack"/>
+    <w:bookmarkEnd w:id="0"/>
+  </w:p>
+</w:hdr>
+</file>
+
+<file path=word/header3.xml><?xml version="1.0" encoding="utf-8"?>
+<w:hdr xmlns:wpc="http://schemas.microsoft.com/office/word/2010/wordprocessingCanvas" xmlns:mc="http://schemas.openxmlformats.org/markup-compatibility/2006" xmlns:o="urn:schemas-microsoft-com:office:office" xmlns:r="http://schemas.openxmlformats.org/officeDocument/2006/relationships" xmlns:m="http://schemas.openxmlformats.org/officeDocument/2006/math" xmlns:v="urn:schemas-microsoft-com:vml" xmlns:wp14="http://schemas.microsoft.com/office/word/2010/wordprocessingDrawing" xmlns:wp="http://schemas.openxmlformats.org/drawingml/2006/wordprocessingDrawing" xmlns:w10="urn:schemas-microsoft-com:office:word" xmlns:w="http://schemas.openxmlformats.org/wordprocessingml/2006/main" xmlns:w14="http://schemas.microsoft.com/office/word/2010/wordml" xmlns:w15="http://schemas.microsoft.com/office/word/2012/wordml" xmlns:wpg="http://schemas.microsoft.com/office/word/2010/wordprocessingGroup" xmlns:wpi="http://schemas.microsoft.com/office/word/2010/wordprocessingInk" xmlns:wne="http://schemas.microsoft.com/office/word/2006/wordml" xmlns:wps="http://schemas.microsoft.com/office/word/2010/wordprocessingShape" mc:Ignorable="w14 w15 wp14">
+  <w:p>
+    <w:pPr>
+      <w:pStyle w:val="Header"/>
+    </w:pPr>
+  </w:p>
+</w:hdr>
 </file>
 
 <file path=word/numbering.xml><?xml version="1.0" encoding="utf-8"?>
@@ -2470,6 +3490,50 @@
       <w:lang w:val="en-CA" w:eastAsia="en-CA"/>
     </w:rPr>
   </w:style>
+  <w:style w:type="paragraph" w:styleId="Header">
+    <w:name w:val="header"/>
+    <w:basedOn w:val="Normal"/>
+    <w:link w:val="HeaderChar"/>
+    <w:uiPriority w:val="99"/>
+    <w:unhideWhenUsed/>
+    <w:rsid w:val="00143F0C"/>
+    <w:pPr>
+      <w:tabs>
+        <w:tab w:val="center" w:pos="4680"/>
+        <w:tab w:val="right" w:pos="9360"/>
+      </w:tabs>
+      <w:spacing w:before="0" w:after="0" w:line="240" w:lineRule="auto"/>
+    </w:pPr>
+  </w:style>
+  <w:style w:type="character" w:customStyle="1" w:styleId="HeaderChar">
+    <w:name w:val="Header Char"/>
+    <w:basedOn w:val="DefaultParagraphFont"/>
+    <w:link w:val="Header"/>
+    <w:uiPriority w:val="99"/>
+    <w:rsid w:val="00143F0C"/>
+  </w:style>
+  <w:style w:type="paragraph" w:styleId="Footer">
+    <w:name w:val="footer"/>
+    <w:basedOn w:val="Normal"/>
+    <w:link w:val="FooterChar"/>
+    <w:uiPriority w:val="99"/>
+    <w:unhideWhenUsed/>
+    <w:rsid w:val="00143F0C"/>
+    <w:pPr>
+      <w:tabs>
+        <w:tab w:val="center" w:pos="4680"/>
+        <w:tab w:val="right" w:pos="9360"/>
+      </w:tabs>
+      <w:spacing w:before="0" w:after="0" w:line="240" w:lineRule="auto"/>
+    </w:pPr>
+  </w:style>
+  <w:style w:type="character" w:customStyle="1" w:styleId="FooterChar">
+    <w:name w:val="Footer Char"/>
+    <w:basedOn w:val="DefaultParagraphFont"/>
+    <w:link w:val="Footer"/>
+    <w:uiPriority w:val="99"/>
+    <w:rsid w:val="00143F0C"/>
+  </w:style>
 </w:styles>
 </file>
 
@@ -2806,7 +3870,7 @@
 </file>
 
 <file path=customXml/itemProps2.xml><?xml version="1.0" encoding="utf-8"?>
-<ds:datastoreItem xmlns:ds="http://schemas.openxmlformats.org/officeDocument/2006/customXml" ds:itemID="{B33982C4-D1A1-4B48-A46D-D6C0B8D2E037}">
+<ds:datastoreItem xmlns:ds="http://schemas.openxmlformats.org/officeDocument/2006/customXml" ds:itemID="{7168A5DA-CA4F-4E8C-AEA0-9F8510B829FE}">
   <ds:schemaRefs>
     <ds:schemaRef ds:uri="http://schemas.openxmlformats.org/officeDocument/2006/bibliography"/>
   </ds:schemaRefs>

</xml_diff>